<commit_message>
Prueba con imagen y primer cambio
</commit_message>
<xml_diff>
--- a/ingso.docx
+++ b/ingso.docx
@@ -8,23 +8,7 @@
         <w:jc w:val="both"/>
       </w:pPr>
       <w:r>
-        <w:t xml:space="preserve">Está de moda escuchar que debemos de estar alerta de los criminales cibernéticos que nos pueden robar nuestra información. No obstante, como mencionó el famoso </w:t>
-      </w:r>
-      <w:proofErr w:type="spellStart"/>
-      <w:r>
-        <w:t>ex-hacker</w:t>
-      </w:r>
-      <w:proofErr w:type="spellEnd"/>
-      <w:r>
-        <w:t xml:space="preserve"> y actual asesor de seguridad: Kevin </w:t>
-      </w:r>
-      <w:proofErr w:type="spellStart"/>
-      <w:r>
-        <w:t>Mitnick</w:t>
-      </w:r>
-      <w:proofErr w:type="spellEnd"/>
-      <w:r>
-        <w:t xml:space="preserve">, </w:t>
+        <w:t xml:space="preserve">Está de moda escuchar que debemos de estar alerta de los criminales cibernéticos que nos pueden robar nuestra información. No obstante, como mencionó el famoso ex-hacker y actual asesor de seguridad: Kevin Mitnick, </w:t>
       </w:r>
       <w:r>
         <w:rPr>
@@ -41,11 +25,69 @@
         </w:rPr>
         <w:t xml:space="preserve"> </w:t>
       </w:r>
+    </w:p>
+    <w:p>
+      <w:pPr>
+        <w:ind w:firstLine="720"/>
+        <w:jc w:val="both"/>
+      </w:pPr>
+    </w:p>
+    <w:p>
+      <w:pPr>
+        <w:ind w:firstLine="720"/>
+        <w:jc w:val="both"/>
+      </w:pPr>
       <w:r>
-        <w:t>Razón por la que la seguridad de la información empieza en cada uno de nosotros y no puede ser solamente enfocada en el uso de la tecnología.</w:t>
+        <w:rPr>
+          <w:noProof/>
+        </w:rPr>
+        <w:drawing>
+          <wp:inline distT="0" distB="0" distL="0" distR="0" wp14:anchorId="0082835F" wp14:editId="22E22083">
+            <wp:extent cx="3510987" cy="2773680"/>
+            <wp:effectExtent l="0" t="0" r="0" b="7620"/>
+            <wp:docPr id="1" name="Imagen 1" descr="Una mujer sonriendo&#10;&#10;Descripción generada automáticamente"/>
+            <wp:cNvGraphicFramePr>
+              <a:graphicFrameLocks xmlns:a="http://schemas.openxmlformats.org/drawingml/2006/main" noChangeAspect="1"/>
+            </wp:cNvGraphicFramePr>
+            <a:graphic xmlns:a="http://schemas.openxmlformats.org/drawingml/2006/main">
+              <a:graphicData uri="http://schemas.openxmlformats.org/drawingml/2006/picture">
+                <pic:pic xmlns:pic="http://schemas.openxmlformats.org/drawingml/2006/picture">
+                  <pic:nvPicPr>
+                    <pic:cNvPr id="1" name="Foto Mariela González.jpg"/>
+                    <pic:cNvPicPr/>
+                  </pic:nvPicPr>
+                  <pic:blipFill>
+                    <a:blip r:embed="rId4">
+                      <a:extLst>
+                        <a:ext uri="{28A0092B-C50C-407E-A947-70E740481C1C}">
+                          <a14:useLocalDpi xmlns:a14="http://schemas.microsoft.com/office/drawing/2010/main" val="0"/>
+                        </a:ext>
+                      </a:extLst>
+                    </a:blip>
+                    <a:stretch>
+                      <a:fillRect/>
+                    </a:stretch>
+                  </pic:blipFill>
+                  <pic:spPr>
+                    <a:xfrm>
+                      <a:off x="0" y="0"/>
+                      <a:ext cx="3514832" cy="2776718"/>
+                    </a:xfrm>
+                    <a:prstGeom prst="rect">
+                      <a:avLst/>
+                    </a:prstGeom>
+                  </pic:spPr>
+                </pic:pic>
+              </a:graphicData>
+            </a:graphic>
+          </wp:inline>
+        </w:drawing>
       </w:r>
     </w:p>
     <w:p>
+      <w:r>
+        <w:t>Prueba imagen</w:t>
+      </w:r>
       <w:bookmarkStart w:id="0" w:name="_GoBack"/>
       <w:bookmarkEnd w:id="0"/>
     </w:p>
@@ -182,6 +224,7 @@
     <w:lsdException w:name="HTML Sample" w:semiHidden="1" w:unhideWhenUsed="1"/>
     <w:lsdException w:name="HTML Typewriter" w:semiHidden="1" w:unhideWhenUsed="1"/>
     <w:lsdException w:name="HTML Variable" w:semiHidden="1" w:unhideWhenUsed="1"/>
+    <w:lsdException w:name="Normal Table" w:semiHidden="1" w:unhideWhenUsed="1"/>
     <w:lsdException w:name="annotation subject" w:semiHidden="1" w:unhideWhenUsed="1"/>
     <w:lsdException w:name="No List" w:semiHidden="1" w:unhideWhenUsed="1"/>
     <w:lsdException w:name="Outline List 1" w:semiHidden="1" w:unhideWhenUsed="1"/>
@@ -228,8 +271,10 @@
     <w:lsdException w:name="Table Subtle 2" w:semiHidden="1" w:unhideWhenUsed="1"/>
     <w:lsdException w:name="Table Web 1" w:semiHidden="1" w:unhideWhenUsed="1"/>
     <w:lsdException w:name="Table Web 2" w:semiHidden="1" w:unhideWhenUsed="1"/>
+    <w:lsdException w:name="Table Web 3" w:semiHidden="1" w:unhideWhenUsed="1"/>
     <w:lsdException w:name="Balloon Text" w:semiHidden="1" w:unhideWhenUsed="1"/>
     <w:lsdException w:name="Table Grid" w:uiPriority="39"/>
+    <w:lsdException w:name="Table Theme" w:semiHidden="1" w:unhideWhenUsed="1"/>
     <w:lsdException w:name="Placeholder Text" w:semiHidden="1"/>
     <w:lsdException w:name="No Spacing" w:uiPriority="1" w:qFormat="1"/>
     <w:lsdException w:name="Light Shading" w:uiPriority="60"/>

</xml_diff>